<commit_message>
:bug: fix: Correção da documentação
</commit_message>
<xml_diff>
--- a/Documentation/Sprint02_Task023_CriacaoSidebar.docx
+++ b/Documentation/Sprint02_Task023_CriacaoSidebar.docx
@@ -104,20 +104,8 @@
                 <w:sz w:val="28"/>
                 <w:szCs w:val="28"/>
               </w:rPr>
-              <w:t xml:space="preserve">Sprint </w:t>
-            </w:r>
-            <w:proofErr w:type="spellStart"/>
-            <w:r>
-              <w:rPr>
-                <w:b/>
-                <w:bCs/>
-                <w:color w:val="FFFFFF" w:themeColor="background1"/>
-                <w:sz w:val="28"/>
-                <w:szCs w:val="28"/>
-              </w:rPr>
-              <w:t>Documentation</w:t>
-            </w:r>
-            <w:proofErr w:type="spellEnd"/>
+              <w:t>Sprint Documentation</w:t>
+            </w:r>
           </w:p>
         </w:tc>
       </w:tr>
@@ -200,7 +188,21 @@
                 <w:b/>
                 <w:bCs/>
               </w:rPr>
-              <w:t xml:space="preserve"> 14/10/2025</w:t>
+              <w:t xml:space="preserve"> </w:t>
+            </w:r>
+            <w:r>
+              <w:rPr>
+                <w:b/>
+                <w:bCs/>
+              </w:rPr>
+              <w:t>20</w:t>
+            </w:r>
+            <w:r>
+              <w:rPr>
+                <w:b/>
+                <w:bCs/>
+              </w:rPr>
+              <w:t>/10/2025</w:t>
             </w:r>
           </w:p>
         </w:tc>
@@ -217,37 +219,12 @@
                 <w:bCs/>
               </w:rPr>
             </w:pPr>
-            <w:proofErr w:type="spellStart"/>
-            <w:r>
-              <w:rPr>
-                <w:b/>
-                <w:bCs/>
-              </w:rPr>
-              <w:t>Projetc</w:t>
-            </w:r>
-            <w:proofErr w:type="spellEnd"/>
-            <w:r>
-              <w:rPr>
-                <w:b/>
-                <w:bCs/>
-              </w:rPr>
-              <w:t xml:space="preserve"> </w:t>
-            </w:r>
-            <w:proofErr w:type="spellStart"/>
-            <w:r>
-              <w:rPr>
-                <w:b/>
-                <w:bCs/>
-              </w:rPr>
-              <w:t>Name</w:t>
-            </w:r>
-            <w:proofErr w:type="spellEnd"/>
-            <w:r>
-              <w:rPr>
-                <w:b/>
-                <w:bCs/>
-              </w:rPr>
-              <w:t>:</w:t>
+            <w:r>
+              <w:rPr>
+                <w:b/>
+                <w:bCs/>
+              </w:rPr>
+              <w:t>Projetc Name:</w:t>
             </w:r>
           </w:p>
         </w:tc>
@@ -263,7 +240,6 @@
                 <w:bCs/>
               </w:rPr>
             </w:pPr>
-            <w:proofErr w:type="spellStart"/>
             <w:r>
               <w:rPr>
                 <w:b/>
@@ -271,7 +247,6 @@
               </w:rPr>
               <w:t>civitas-frontend</w:t>
             </w:r>
-            <w:proofErr w:type="spellEnd"/>
           </w:p>
         </w:tc>
       </w:tr>
@@ -353,18 +328,8 @@
                 <w:bCs/>
                 <w:color w:val="FFFFFF" w:themeColor="background1"/>
               </w:rPr>
-              <w:t xml:space="preserve">Team </w:t>
-            </w:r>
-            <w:proofErr w:type="spellStart"/>
-            <w:r>
-              <w:rPr>
-                <w:b/>
-                <w:bCs/>
-                <w:color w:val="FFFFFF" w:themeColor="background1"/>
-              </w:rPr>
-              <w:t>Members</w:t>
-            </w:r>
-            <w:proofErr w:type="spellEnd"/>
+              <w:t>Team Members</w:t>
+            </w:r>
           </w:p>
         </w:tc>
       </w:tr>
@@ -436,11 +401,9 @@
             <w:tcW w:w="6234" w:type="dxa"/>
           </w:tcPr>
           <w:p>
-            <w:proofErr w:type="spellStart"/>
             <w:r>
               <w:t>Description</w:t>
             </w:r>
-            <w:proofErr w:type="spellEnd"/>
           </w:p>
         </w:tc>
         <w:tc>
@@ -481,13 +444,8 @@
           </w:tcPr>
           <w:p>
             <w:r>
-              <w:t>Desenvolver sidebar do sistema - Front-</w:t>
-            </w:r>
-            <w:proofErr w:type="spellStart"/>
-            <w:r>
-              <w:t>end</w:t>
-            </w:r>
-            <w:proofErr w:type="spellEnd"/>
+              <w:t>Desenvolver sidebar do sistema - Front-end</w:t>
+            </w:r>
           </w:p>
         </w:tc>
         <w:tc>
@@ -506,7 +464,10 @@
           </w:tcPr>
           <w:p>
             <w:r>
-              <w:t>14/10/2025</w:t>
+              <w:t>20</w:t>
+            </w:r>
+            <w:r>
+              <w:t>/10/2025</w:t>
             </w:r>
           </w:p>
         </w:tc>
@@ -547,17 +508,8 @@
                 <w:b/>
                 <w:bCs/>
               </w:rPr>
-              <w:t xml:space="preserve">Task </w:t>
-            </w:r>
-            <w:proofErr w:type="spellStart"/>
-            <w:r>
-              <w:rPr>
-                <w:b/>
-                <w:bCs/>
-              </w:rPr>
-              <w:t>Description</w:t>
-            </w:r>
-            <w:proofErr w:type="spellEnd"/>
+              <w:t>Task Description</w:t>
+            </w:r>
           </w:p>
         </w:tc>
       </w:tr>
@@ -577,11 +529,9 @@
             <w:tcW w:w="2971" w:type="dxa"/>
           </w:tcPr>
           <w:p>
-            <w:proofErr w:type="spellStart"/>
             <w:r>
               <w:t>Description</w:t>
             </w:r>
-            <w:proofErr w:type="spellEnd"/>
           </w:p>
         </w:tc>
         <w:tc>
@@ -589,19 +539,9 @@
             <w:tcW w:w="1441" w:type="dxa"/>
           </w:tcPr>
           <w:p>
-            <w:proofErr w:type="spellStart"/>
-            <w:r>
-              <w:t>Assigned</w:t>
-            </w:r>
-            <w:proofErr w:type="spellEnd"/>
-            <w:r>
-              <w:t xml:space="preserve"> </w:t>
-            </w:r>
-            <w:proofErr w:type="spellStart"/>
-            <w:r>
-              <w:t>To</w:t>
-            </w:r>
-            <w:proofErr w:type="spellEnd"/>
+            <w:r>
+              <w:t>Assigned To</w:t>
+            </w:r>
           </w:p>
         </w:tc>
         <w:tc>
@@ -619,13 +559,8 @@
             <w:tcW w:w="1842" w:type="dxa"/>
           </w:tcPr>
           <w:p>
-            <w:proofErr w:type="spellStart"/>
-            <w:r>
-              <w:t>Estimated</w:t>
-            </w:r>
-            <w:proofErr w:type="spellEnd"/>
-            <w:r>
-              <w:t xml:space="preserve"> Hours</w:t>
+            <w:r>
+              <w:t>Estimated Hours</w:t>
             </w:r>
           </w:p>
         </w:tc>
@@ -634,13 +569,8 @@
             <w:tcW w:w="1683" w:type="dxa"/>
           </w:tcPr>
           <w:p>
-            <w:proofErr w:type="spellStart"/>
-            <w:r>
-              <w:t>Logged</w:t>
-            </w:r>
-            <w:proofErr w:type="spellEnd"/>
-            <w:r>
-              <w:t xml:space="preserve"> Hours</w:t>
+            <w:r>
+              <w:t>Logged Hours</w:t>
             </w:r>
           </w:p>
         </w:tc>
@@ -731,7 +661,6 @@
         </w:rPr>
         <w:t xml:space="preserve">Sprint </w:t>
       </w:r>
-      <w:proofErr w:type="spellStart"/>
       <w:r>
         <w:rPr>
           <w:b/>
@@ -742,17 +671,11 @@
         </w:rPr>
         <w:t>Description</w:t>
       </w:r>
-      <w:proofErr w:type="spellEnd"/>
     </w:p>
     <w:p>
       <w:r>
-        <w:t>Sprint 02 - Desenvolver sidebar do sistema - Front-</w:t>
+        <w:t>Sprint 02 - Desenvolver sidebar do sistema - Front-end</w:t>
       </w:r>
-      <w:proofErr w:type="spellStart"/>
-      <w:r>
-        <w:t>end</w:t>
-      </w:r>
-      <w:proofErr w:type="spellEnd"/>
     </w:p>
     <w:p>
       <w:r>
@@ -789,28 +712,12 @@
     </w:p>
     <w:p>
       <w:r>
-        <w:t xml:space="preserve">Funcionalidade de navegação testada (links, </w:t>
-      </w:r>
-      <w:proofErr w:type="spellStart"/>
-      <w:r>
-        <w:t>dropdowns</w:t>
-      </w:r>
-      <w:proofErr w:type="spellEnd"/>
-      <w:r>
-        <w:t>, ícones).</w:t>
+        <w:t>Funcionalidade de navegação testada (links, dropdowns, ícones).</w:t>
       </w:r>
     </w:p>
     <w:p>
       <w:r>
-        <w:t xml:space="preserve">Responsiva e acessível (colapso em telas pequenas, contraste adequado, </w:t>
-      </w:r>
-      <w:proofErr w:type="spellStart"/>
-      <w:r>
-        <w:t>labels</w:t>
-      </w:r>
-      <w:proofErr w:type="spellEnd"/>
-      <w:r>
-        <w:t xml:space="preserve"> claros).</w:t>
+        <w:t>Responsiva e acessível (colapso em telas pequenas, contraste adequado, labels claros).</w:t>
       </w:r>
     </w:p>
     <w:p/>
@@ -827,28 +734,12 @@
     </w:p>
     <w:p>
       <w:r>
-        <w:t>Inclua variações da sidebar se necessário (</w:t>
-      </w:r>
-      <w:proofErr w:type="spellStart"/>
-      <w:r>
-        <w:t>ex</w:t>
-      </w:r>
-      <w:proofErr w:type="spellEnd"/>
-      <w:r>
-        <w:t>: expandida, colapsada, com submenus).</w:t>
+        <w:t>Inclua variações da sidebar se necessário (ex: expandida, colapsada, com submenus).</w:t>
       </w:r>
     </w:p>
     <w:p>
       <w:r>
-        <w:t xml:space="preserve">Documente como a sidebar deve ser usada no sistema e anexe prints ou </w:t>
-      </w:r>
-      <w:proofErr w:type="spellStart"/>
-      <w:r>
-        <w:t>snippet</w:t>
-      </w:r>
-      <w:proofErr w:type="spellEnd"/>
-      <w:r>
-        <w:t xml:space="preserve"> de código.</w:t>
+        <w:t>Documente como a sidebar deve ser usada no sistema e anexe prints ou snippet de código.</w:t>
       </w:r>
     </w:p>
     <w:p/>
@@ -887,20 +778,8 @@
                 <w:szCs w:val="24"/>
               </w:rPr>
               <w:lastRenderedPageBreak/>
-              <w:t xml:space="preserve">Sprint </w:t>
-            </w:r>
-            <w:proofErr w:type="spellStart"/>
-            <w:r>
-              <w:rPr>
-                <w:b/>
-                <w:bCs/>
-                <w:color w:val="FFFFFF" w:themeColor="background1"/>
-                <w:sz w:val="24"/>
-                <w:szCs w:val="24"/>
-              </w:rPr>
-              <w:t>Results</w:t>
-            </w:r>
-            <w:proofErr w:type="spellEnd"/>
+              <w:t>Sprint Results</w:t>
+            </w:r>
           </w:p>
         </w:tc>
       </w:tr>
@@ -908,23 +787,7 @@
     <w:p/>
     <w:p>
       <w:r>
-        <w:t xml:space="preserve">Foi desenvolvido a sidebar para o projeto </w:t>
-      </w:r>
-      <w:proofErr w:type="spellStart"/>
-      <w:r>
-        <w:t>Civitas</w:t>
-      </w:r>
-      <w:proofErr w:type="spellEnd"/>
-      <w:r>
-        <w:t xml:space="preserve"> usando </w:t>
-      </w:r>
-      <w:proofErr w:type="spellStart"/>
-      <w:r>
-        <w:t>Typescript</w:t>
-      </w:r>
-      <w:proofErr w:type="spellEnd"/>
-      <w:r>
-        <w:t>. O resultado esperado com base na prototipação da sidebar no figma foi alcançado e está o mais fiel possível.</w:t>
+        <w:t>Foi desenvolvido a sidebar para o projeto Civitas usando Typescript. O resultado esperado com base na prototipação da sidebar no figma foi alcançado e está o mais fiel possível.</w:t>
       </w:r>
       <w:r>
         <w:t xml:space="preserve"> Segue abaixo o resultado final da sidebar:</w:t>
@@ -932,6 +795,9 @@
     </w:p>
     <w:p>
       <w:r>
+        <w:rPr>
+          <w:noProof/>
+        </w:rPr>
         <w:drawing>
           <wp:inline distT="0" distB="0" distL="0" distR="0" wp14:anchorId="6061D1F1" wp14:editId="39081F70">
             <wp:extent cx="3241343" cy="5615549"/>
@@ -979,6 +845,9 @@
         <w:t xml:space="preserve">  </w:t>
       </w:r>
       <w:r>
+        <w:rPr>
+          <w:noProof/>
+        </w:rPr>
         <w:drawing>
           <wp:inline distT="0" distB="0" distL="0" distR="0" wp14:anchorId="66C0FD2B" wp14:editId="13269F32">
             <wp:extent cx="3159456" cy="5616811"/>
@@ -2004,6 +1873,7 @@
   <w:style w:type="character" w:default="1" w:styleId="Fontepargpadro">
     <w:name w:val="Default Paragraph Font"/>
     <w:uiPriority w:val="1"/>
+    <w:semiHidden/>
     <w:unhideWhenUsed/>
   </w:style>
   <w:style w:type="table" w:default="1" w:styleId="Tabelanormal">

</xml_diff>